<commit_message>
We are done? Could someone please double check?
</commit_message>
<xml_diff>
--- a/lib/Database 3660 Project - Test Cases.docx
+++ b/lib/Database 3660 Project - Test Cases.docx
@@ -262,6 +262,9 @@
             <w:pPr>
               <w:cnfStyle w:val="000000000000"/>
             </w:pPr>
+            <w:r>
+              <w:t>Not sure what happened but this appears to be fixed - Chad</w:t>
+            </w:r>
           </w:p>
         </w:tc>
       </w:tr>
@@ -328,6 +331,9 @@
             <w:pPr>
               <w:cnfStyle w:val="000000100000"/>
             </w:pPr>
+            <w:r>
+              <w:t>This is just done by making sure the name tuple is first in the database -Chad</w:t>
+            </w:r>
           </w:p>
         </w:tc>
       </w:tr>
@@ -586,19 +592,9 @@
             <w:pPr>
               <w:cnfStyle w:val="000000100000"/>
             </w:pPr>
-            <w:proofErr w:type="spellStart"/>
-            <w:r>
-              <w:t>Instant_messenger</w:t>
-            </w:r>
-            <w:proofErr w:type="spellEnd"/>
-            <w:r>
-              <w:t xml:space="preserve"> medium is spelt </w:t>
-            </w:r>
-            <w:proofErr w:type="spellStart"/>
-            <w:r>
-              <w:t>instant_messanger</w:t>
-            </w:r>
-            <w:proofErr w:type="spellEnd"/>
+            <w:r>
+              <w:t>Instant_messenger medium is spelt instant_messanger</w:t>
+            </w:r>
           </w:p>
         </w:tc>
         <w:tc>
@@ -609,6 +605,9 @@
             <w:pPr>
               <w:cnfStyle w:val="000000100000"/>
             </w:pPr>
+            <w:r>
+              <w:t>Change the enum in the databse - Chad</w:t>
+            </w:r>
           </w:p>
         </w:tc>
       </w:tr>
@@ -649,31 +648,7 @@
               <w:cnfStyle w:val="000000000000"/>
             </w:pPr>
             <w:r>
-              <w:t xml:space="preserve">Adds to database fine, but the drop down boxes for </w:t>
-            </w:r>
-            <w:proofErr w:type="spellStart"/>
-            <w:r>
-              <w:t>CusID</w:t>
-            </w:r>
-            <w:proofErr w:type="spellEnd"/>
-            <w:r>
-              <w:t xml:space="preserve">, </w:t>
-            </w:r>
-            <w:proofErr w:type="spellStart"/>
-            <w:r>
-              <w:t>PartID</w:t>
-            </w:r>
-            <w:proofErr w:type="spellEnd"/>
-            <w:r>
-              <w:t xml:space="preserve">, </w:t>
-            </w:r>
-            <w:proofErr w:type="spellStart"/>
-            <w:r>
-              <w:t>SupID</w:t>
-            </w:r>
-            <w:proofErr w:type="spellEnd"/>
-            <w:r>
-              <w:t xml:space="preserve"> are always blank.</w:t>
+              <w:t>Adds to database fine, but the drop down boxes for CusID, PartID, SupID are always blank.</w:t>
             </w:r>
           </w:p>
         </w:tc>
@@ -685,18 +660,8 @@
             <w:pPr>
               <w:cnfStyle w:val="000000000000"/>
             </w:pPr>
-            <w:proofErr w:type="spellStart"/>
-            <w:r>
-              <w:t>CusID</w:t>
-            </w:r>
-            <w:proofErr w:type="gramStart"/>
-            <w:r>
-              <w:t>,PartID,SupID</w:t>
-            </w:r>
-            <w:proofErr w:type="spellEnd"/>
-            <w:proofErr w:type="gramEnd"/>
-            <w:r>
-              <w:t xml:space="preserve"> drop downs are empty –they have the correct number of rows, but there are no labels for the user to see.</w:t>
+            <w:r>
+              <w:t>CusID,PartID,SupID drop downs are empty –they have the correct number of rows, but there are no labels for the user to see.</w:t>
             </w:r>
           </w:p>
         </w:tc>
@@ -708,6 +673,9 @@
             <w:pPr>
               <w:cnfStyle w:val="000000000000"/>
             </w:pPr>
+            <w:r>
+              <w:t>This should be fixed because there are now name fields for each table (this is what it displays in the dropdown) - Chad</w:t>
+            </w:r>
           </w:p>
         </w:tc>
       </w:tr>
@@ -976,13 +944,7 @@
           </w:tcPr>
           <w:p>
             <w:r>
-              <w:t>View all organi</w:t>
-            </w:r>
-            <w:r>
-              <w:t>zation</w:t>
-            </w:r>
-            <w:r>
-              <w:t>s</w:t>
+              <w:t>View all organizations</w:t>
             </w:r>
           </w:p>
         </w:tc>
@@ -1050,10 +1012,7 @@
           </w:tcPr>
           <w:p>
             <w:r>
-              <w:t xml:space="preserve">View </w:t>
-            </w:r>
-            <w:r>
-              <w:t>partner info.</w:t>
+              <w:t>View partner info.</w:t>
             </w:r>
           </w:p>
         </w:tc>
@@ -1122,10 +1081,7 @@
           </w:tcPr>
           <w:p>
             <w:r>
-              <w:t>View</w:t>
-            </w:r>
-            <w:r>
-              <w:t xml:space="preserve"> customer info.</w:t>
+              <w:t>View customer info.</w:t>
             </w:r>
           </w:p>
         </w:tc>
@@ -1193,10 +1149,7 @@
           </w:tcPr>
           <w:p>
             <w:r>
-              <w:t>View</w:t>
-            </w:r>
-            <w:r>
-              <w:t xml:space="preserve"> supplier info.</w:t>
+              <w:t>View supplier info.</w:t>
             </w:r>
           </w:p>
         </w:tc>
@@ -1265,10 +1218,7 @@
           </w:tcPr>
           <w:p>
             <w:r>
-              <w:t>View</w:t>
-            </w:r>
-            <w:r>
-              <w:t xml:space="preserve"> comm. record</w:t>
+              <w:t>View comm. record</w:t>
             </w:r>
           </w:p>
         </w:tc>
@@ -1336,13 +1286,7 @@
           </w:tcPr>
           <w:p>
             <w:r>
-              <w:t>View a</w:t>
-            </w:r>
-            <w:r>
-              <w:t>ssociat</w:t>
-            </w:r>
-            <w:r>
-              <w:t>ion data</w:t>
+              <w:t>View association data</w:t>
             </w:r>
           </w:p>
         </w:tc>
@@ -1553,15 +1497,7 @@
               <w:t>New data will be reflected in the database attached to the edited user</w:t>
             </w:r>
             <w:r>
-              <w:t xml:space="preserve"> and in the </w:t>
-            </w:r>
-            <w:proofErr w:type="spellStart"/>
-            <w:r>
-              <w:t>UserID</w:t>
-            </w:r>
-            <w:proofErr w:type="spellEnd"/>
-            <w:r>
-              <w:t xml:space="preserve"> drop down box on the add/edit communication records page</w:t>
+              <w:t xml:space="preserve"> and in the UserID drop down box on the add/edit communication records page</w:t>
             </w:r>
           </w:p>
         </w:tc>
@@ -1632,23 +1568,7 @@
               <w:t>New data will be reflected in the database attached to the edited client</w:t>
             </w:r>
             <w:r>
-              <w:t xml:space="preserve">, in the </w:t>
-            </w:r>
-            <w:proofErr w:type="spellStart"/>
-            <w:r>
-              <w:t>UserID</w:t>
-            </w:r>
-            <w:proofErr w:type="spellEnd"/>
-            <w:r>
-              <w:t xml:space="preserve"> drop down box on the add/edit communication records page and on the add association page – the </w:t>
-            </w:r>
-            <w:proofErr w:type="spellStart"/>
-            <w:r>
-              <w:t>ClientID</w:t>
-            </w:r>
-            <w:proofErr w:type="spellEnd"/>
-            <w:r>
-              <w:t xml:space="preserve"> drop down</w:t>
+              <w:t>, in the UserID drop down box on the add/edit communication records page and on the add association page – the ClientID drop down</w:t>
             </w:r>
           </w:p>
         </w:tc>
@@ -1720,15 +1640,7 @@
               <w:t>New data will be reflected in the database attached to the edited organization</w:t>
             </w:r>
             <w:r>
-              <w:t xml:space="preserve"> and in the </w:t>
-            </w:r>
-            <w:proofErr w:type="spellStart"/>
-            <w:r>
-              <w:t>OrgID</w:t>
-            </w:r>
-            <w:proofErr w:type="spellEnd"/>
-            <w:r>
-              <w:t xml:space="preserve"> drop down on the add client screen</w:t>
+              <w:t xml:space="preserve"> and in the OrgID drop down on the add client screen</w:t>
             </w:r>
           </w:p>
         </w:tc>
@@ -1840,6 +1752,9 @@
             <w:pPr>
               <w:cnfStyle w:val="000000000000"/>
             </w:pPr>
+            <w:r>
+              <w:t>This appears to be fixed already? - Chad</w:t>
+            </w:r>
           </w:p>
         </w:tc>
       </w:tr>
@@ -1918,6 +1833,9 @@
             <w:pPr>
               <w:cnfStyle w:val="000000100000"/>
             </w:pPr>
+            <w:r>
+              <w:t>Done Already? Why hasn't anyone updated this doc? - Chad</w:t>
+            </w:r>
           </w:p>
         </w:tc>
       </w:tr>
@@ -2285,15 +2203,7 @@
               <w:cnfStyle w:val="000000100000"/>
             </w:pPr>
             <w:r>
-              <w:t xml:space="preserve">Set table foreign key restrictions to RESTRICT in both User and </w:t>
-            </w:r>
-            <w:proofErr w:type="spellStart"/>
-            <w:r>
-              <w:t>Comm.Rec</w:t>
-            </w:r>
-            <w:proofErr w:type="spellEnd"/>
-            <w:r>
-              <w:t>.</w:t>
+              <w:t>Set table foreign key restrictions to RESTRICT in both User and Comm.Rec.</w:t>
             </w:r>
           </w:p>
         </w:tc>
@@ -2305,6 +2215,9 @@
             <w:pPr>
               <w:cnfStyle w:val="000000100000"/>
             </w:pPr>
+            <w:r>
+              <w:t>Done Already - Chad</w:t>
+            </w:r>
           </w:p>
         </w:tc>
       </w:tr>
@@ -2358,15 +2271,7 @@
               <w:cnfStyle w:val="000000000000"/>
             </w:pPr>
             <w:r>
-              <w:t xml:space="preserve">Set table foreign key restrictions to RESTRICT in both Client and </w:t>
-            </w:r>
-            <w:proofErr w:type="spellStart"/>
-            <w:r>
-              <w:t>Comm.Rec</w:t>
-            </w:r>
-            <w:proofErr w:type="spellEnd"/>
-            <w:r>
-              <w:t>.</w:t>
+              <w:t>Set table foreign key restrictions to RESTRICT in both Client and Comm.Rec.</w:t>
             </w:r>
           </w:p>
         </w:tc>
@@ -2378,6 +2283,9 @@
             <w:pPr>
               <w:cnfStyle w:val="000000000000"/>
             </w:pPr>
+            <w:r>
+              <w:t>Changed from null to restrict for the client table. - Chad</w:t>
+            </w:r>
           </w:p>
         </w:tc>
       </w:tr>
@@ -2419,15 +2327,7 @@
               <w:cnfStyle w:val="000000100000"/>
             </w:pPr>
             <w:r>
-              <w:t xml:space="preserve">Unable to test because the </w:t>
-            </w:r>
-            <w:proofErr w:type="spellStart"/>
-            <w:r>
-              <w:t>OrgID</w:t>
-            </w:r>
-            <w:proofErr w:type="spellEnd"/>
-            <w:r>
-              <w:t xml:space="preserve"> box in the Client creation screen is not working</w:t>
+              <w:t>Unable to test because the OrgID box in the Client creation screen is not working</w:t>
             </w:r>
           </w:p>
         </w:tc>
@@ -2657,6 +2557,9 @@
             <w:pPr>
               <w:cnfStyle w:val="000000000000"/>
             </w:pPr>
+            <w:r>
+              <w:t>Done Already -Chad</w:t>
+            </w:r>
           </w:p>
         </w:tc>
       </w:tr>
@@ -2723,6 +2626,9 @@
             <w:pPr>
               <w:cnfStyle w:val="000000100000"/>
             </w:pPr>
+            <w:r>
+              <w:t>Done Already - Chad</w:t>
+            </w:r>
           </w:p>
         </w:tc>
       </w:tr>
@@ -2788,6 +2694,9 @@
             <w:pPr>
               <w:cnfStyle w:val="000000000000"/>
             </w:pPr>
+            <w:r>
+              <w:t>Done Already - Chad</w:t>
+            </w:r>
           </w:p>
         </w:tc>
       </w:tr>

</xml_diff>